<commit_message>
Pude hacer otro ejercicio. Les adjunto un archivo de word que explica el uso del a clase set Sinceramente, el uso de la clase lo saque de internet. No es dificil de entender como funciona. Me seca la cabeza hacer estos ejercicios.
</commit_message>
<xml_diff>
--- a/pythontp/TP Python Ejercicios.docx
+++ b/pythontp/TP Python Ejercicios.docx
@@ -1049,8 +1049,6 @@
           <w:shd w:val="clear" w:color="auto" w:fill="FFFFFF"/>
         </w:rPr>
       </w:pPr>
-      <w:bookmarkStart w:id="0" w:name="_GoBack"/>
-      <w:bookmarkEnd w:id="0"/>
     </w:p>
     <w:p>
       <w:pPr>
@@ -1083,6 +1081,1051 @@
     </w:p>
     <w:p>
       <w:pPr>
+        <w:shd w:val="clear" w:color="auto" w:fill="1E1E1E"/>
+        <w:spacing w:after="0" w:line="285" w:lineRule="atLeast"/>
+        <w:rPr>
+          <w:rFonts w:ascii="Consolas" w:eastAsia="Times New Roman" w:hAnsi="Consolas" w:cs="Times New Roman"/>
+          <w:color w:val="D4D4D4"/>
+          <w:sz w:val="21"/>
+          <w:szCs w:val="21"/>
+          <w:lang w:eastAsia="es-AR"/>
+        </w:rPr>
+      </w:pPr>
+      <w:r>
+        <w:rPr>
+          <w:rFonts w:ascii="Consolas" w:eastAsia="Times New Roman" w:hAnsi="Consolas" w:cs="Times New Roman"/>
+          <w:color w:val="6A9955"/>
+          <w:sz w:val="21"/>
+          <w:szCs w:val="21"/>
+          <w:lang w:eastAsia="es-AR"/>
+        </w:rPr>
+        <w:t>#Dadas dos listas con palabras, imprimir las palabras que aparecen en ambas listas.</w:t>
+      </w:r>
+    </w:p>
+    <w:p>
+      <w:pPr>
+        <w:shd w:val="clear" w:color="auto" w:fill="1E1E1E"/>
+        <w:spacing w:after="0" w:line="285" w:lineRule="atLeast"/>
+        <w:rPr>
+          <w:rFonts w:ascii="Consolas" w:eastAsia="Times New Roman" w:hAnsi="Consolas" w:cs="Times New Roman"/>
+          <w:color w:val="D4D4D4"/>
+          <w:sz w:val="21"/>
+          <w:szCs w:val="21"/>
+          <w:lang w:eastAsia="es-AR"/>
+        </w:rPr>
+      </w:pPr>
+    </w:p>
+    <w:p>
+      <w:pPr>
+        <w:shd w:val="clear" w:color="auto" w:fill="1E1E1E"/>
+        <w:spacing w:after="0" w:line="285" w:lineRule="atLeast"/>
+        <w:rPr>
+          <w:rFonts w:ascii="Consolas" w:eastAsia="Times New Roman" w:hAnsi="Consolas" w:cs="Times New Roman"/>
+          <w:color w:val="D4D4D4"/>
+          <w:sz w:val="21"/>
+          <w:szCs w:val="21"/>
+          <w:lang w:eastAsia="es-AR"/>
+        </w:rPr>
+      </w:pPr>
+      <w:proofErr w:type="spellStart"/>
+      <w:proofErr w:type="gramStart"/>
+      <w:r>
+        <w:rPr>
+          <w:rFonts w:ascii="Consolas" w:eastAsia="Times New Roman" w:hAnsi="Consolas" w:cs="Times New Roman"/>
+          <w:color w:val="D4D4D4"/>
+          <w:sz w:val="21"/>
+          <w:szCs w:val="21"/>
+          <w:lang w:eastAsia="es-AR"/>
+        </w:rPr>
+        <w:t>listaUno</w:t>
+      </w:r>
+      <w:proofErr w:type="spellEnd"/>
+      <w:proofErr w:type="gramEnd"/>
+      <w:r>
+        <w:rPr>
+          <w:rFonts w:ascii="Consolas" w:eastAsia="Times New Roman" w:hAnsi="Consolas" w:cs="Times New Roman"/>
+          <w:color w:val="D4D4D4"/>
+          <w:sz w:val="21"/>
+          <w:szCs w:val="21"/>
+          <w:lang w:eastAsia="es-AR"/>
+        </w:rPr>
+        <w:t> = [</w:t>
+      </w:r>
+      <w:r>
+        <w:rPr>
+          <w:rFonts w:ascii="Consolas" w:eastAsia="Times New Roman" w:hAnsi="Consolas" w:cs="Times New Roman"/>
+          <w:color w:val="CE9178"/>
+          <w:sz w:val="21"/>
+          <w:szCs w:val="21"/>
+          <w:lang w:eastAsia="es-AR"/>
+        </w:rPr>
+        <w:t>"</w:t>
+      </w:r>
+      <w:proofErr w:type="spellStart"/>
+      <w:r>
+        <w:rPr>
+          <w:rFonts w:ascii="Consolas" w:eastAsia="Times New Roman" w:hAnsi="Consolas" w:cs="Times New Roman"/>
+          <w:color w:val="CE9178"/>
+          <w:sz w:val="21"/>
+          <w:szCs w:val="21"/>
+          <w:lang w:eastAsia="es-AR"/>
+        </w:rPr>
+        <w:t>haciendo"</w:t>
+      </w:r>
+      <w:r>
+        <w:rPr>
+          <w:rFonts w:ascii="Consolas" w:eastAsia="Times New Roman" w:hAnsi="Consolas" w:cs="Times New Roman"/>
+          <w:color w:val="D4D4D4"/>
+          <w:sz w:val="21"/>
+          <w:szCs w:val="21"/>
+          <w:lang w:eastAsia="es-AR"/>
+        </w:rPr>
+        <w:t>,</w:t>
+      </w:r>
+      <w:r>
+        <w:rPr>
+          <w:rFonts w:ascii="Consolas" w:eastAsia="Times New Roman" w:hAnsi="Consolas" w:cs="Times New Roman"/>
+          <w:color w:val="CE9178"/>
+          <w:sz w:val="21"/>
+          <w:szCs w:val="21"/>
+          <w:lang w:eastAsia="es-AR"/>
+        </w:rPr>
+        <w:t>"cosas"</w:t>
+      </w:r>
+      <w:r>
+        <w:rPr>
+          <w:rFonts w:ascii="Consolas" w:eastAsia="Times New Roman" w:hAnsi="Consolas" w:cs="Times New Roman"/>
+          <w:color w:val="D4D4D4"/>
+          <w:sz w:val="21"/>
+          <w:szCs w:val="21"/>
+          <w:lang w:eastAsia="es-AR"/>
+        </w:rPr>
+        <w:t>,</w:t>
+      </w:r>
+      <w:r>
+        <w:rPr>
+          <w:rFonts w:ascii="Consolas" w:eastAsia="Times New Roman" w:hAnsi="Consolas" w:cs="Times New Roman"/>
+          <w:color w:val="CE9178"/>
+          <w:sz w:val="21"/>
+          <w:szCs w:val="21"/>
+          <w:lang w:eastAsia="es-AR"/>
+        </w:rPr>
+        <w:t>"raras"</w:t>
+      </w:r>
+      <w:r>
+        <w:rPr>
+          <w:rFonts w:ascii="Consolas" w:eastAsia="Times New Roman" w:hAnsi="Consolas" w:cs="Times New Roman"/>
+          <w:color w:val="D4D4D4"/>
+          <w:sz w:val="21"/>
+          <w:szCs w:val="21"/>
+          <w:lang w:eastAsia="es-AR"/>
+        </w:rPr>
+        <w:t>,</w:t>
+      </w:r>
+      <w:r>
+        <w:rPr>
+          <w:rFonts w:ascii="Consolas" w:eastAsia="Times New Roman" w:hAnsi="Consolas" w:cs="Times New Roman"/>
+          <w:color w:val="CE9178"/>
+          <w:sz w:val="21"/>
+          <w:szCs w:val="21"/>
+          <w:lang w:eastAsia="es-AR"/>
+        </w:rPr>
+        <w:t>"para"</w:t>
+      </w:r>
+      <w:r>
+        <w:rPr>
+          <w:rFonts w:ascii="Consolas" w:eastAsia="Times New Roman" w:hAnsi="Consolas" w:cs="Times New Roman"/>
+          <w:color w:val="D4D4D4"/>
+          <w:sz w:val="21"/>
+          <w:szCs w:val="21"/>
+          <w:lang w:eastAsia="es-AR"/>
+        </w:rPr>
+        <w:t>,</w:t>
+      </w:r>
+      <w:r>
+        <w:rPr>
+          <w:rFonts w:ascii="Consolas" w:eastAsia="Times New Roman" w:hAnsi="Consolas" w:cs="Times New Roman"/>
+          <w:color w:val="CE9178"/>
+          <w:sz w:val="21"/>
+          <w:szCs w:val="21"/>
+          <w:lang w:eastAsia="es-AR"/>
+        </w:rPr>
+        <w:t>"gente"</w:t>
+      </w:r>
+      <w:r>
+        <w:rPr>
+          <w:rFonts w:ascii="Consolas" w:eastAsia="Times New Roman" w:hAnsi="Consolas" w:cs="Times New Roman"/>
+          <w:color w:val="D4D4D4"/>
+          <w:sz w:val="21"/>
+          <w:szCs w:val="21"/>
+          <w:lang w:eastAsia="es-AR"/>
+        </w:rPr>
+        <w:t>,</w:t>
+      </w:r>
+      <w:r>
+        <w:rPr>
+          <w:rFonts w:ascii="Consolas" w:eastAsia="Times New Roman" w:hAnsi="Consolas" w:cs="Times New Roman"/>
+          <w:color w:val="CE9178"/>
+          <w:sz w:val="21"/>
+          <w:szCs w:val="21"/>
+          <w:lang w:eastAsia="es-AR"/>
+        </w:rPr>
+        <w:t>"normal</w:t>
+      </w:r>
+      <w:proofErr w:type="spellEnd"/>
+      <w:r>
+        <w:rPr>
+          <w:rFonts w:ascii="Consolas" w:eastAsia="Times New Roman" w:hAnsi="Consolas" w:cs="Times New Roman"/>
+          <w:color w:val="CE9178"/>
+          <w:sz w:val="21"/>
+          <w:szCs w:val="21"/>
+          <w:lang w:eastAsia="es-AR"/>
+        </w:rPr>
+        <w:t>"</w:t>
+      </w:r>
+      <w:r>
+        <w:rPr>
+          <w:rFonts w:ascii="Consolas" w:eastAsia="Times New Roman" w:hAnsi="Consolas" w:cs="Times New Roman"/>
+          <w:color w:val="D4D4D4"/>
+          <w:sz w:val="21"/>
+          <w:szCs w:val="21"/>
+          <w:lang w:eastAsia="es-AR"/>
+        </w:rPr>
+        <w:t>]</w:t>
+      </w:r>
+    </w:p>
+    <w:p>
+      <w:pPr>
+        <w:shd w:val="clear" w:color="auto" w:fill="1E1E1E"/>
+        <w:spacing w:after="0" w:line="285" w:lineRule="atLeast"/>
+        <w:rPr>
+          <w:rFonts w:ascii="Consolas" w:eastAsia="Times New Roman" w:hAnsi="Consolas" w:cs="Times New Roman"/>
+          <w:color w:val="D4D4D4"/>
+          <w:sz w:val="21"/>
+          <w:szCs w:val="21"/>
+          <w:lang w:eastAsia="es-AR"/>
+        </w:rPr>
+      </w:pPr>
+      <w:proofErr w:type="spellStart"/>
+      <w:proofErr w:type="gramStart"/>
+      <w:r>
+        <w:rPr>
+          <w:rFonts w:ascii="Consolas" w:eastAsia="Times New Roman" w:hAnsi="Consolas" w:cs="Times New Roman"/>
+          <w:color w:val="D4D4D4"/>
+          <w:sz w:val="21"/>
+          <w:szCs w:val="21"/>
+          <w:lang w:eastAsia="es-AR"/>
+        </w:rPr>
+        <w:t>listaDos</w:t>
+      </w:r>
+      <w:proofErr w:type="spellEnd"/>
+      <w:proofErr w:type="gramEnd"/>
+      <w:r>
+        <w:rPr>
+          <w:rFonts w:ascii="Consolas" w:eastAsia="Times New Roman" w:hAnsi="Consolas" w:cs="Times New Roman"/>
+          <w:color w:val="D4D4D4"/>
+          <w:sz w:val="21"/>
+          <w:szCs w:val="21"/>
+          <w:lang w:eastAsia="es-AR"/>
+        </w:rPr>
+        <w:t> = [</w:t>
+      </w:r>
+      <w:r>
+        <w:rPr>
+          <w:rFonts w:ascii="Consolas" w:eastAsia="Times New Roman" w:hAnsi="Consolas" w:cs="Times New Roman"/>
+          <w:color w:val="CE9178"/>
+          <w:sz w:val="21"/>
+          <w:szCs w:val="21"/>
+          <w:lang w:eastAsia="es-AR"/>
+        </w:rPr>
+        <w:t>"</w:t>
+      </w:r>
+      <w:proofErr w:type="spellStart"/>
+      <w:r>
+        <w:rPr>
+          <w:rFonts w:ascii="Consolas" w:eastAsia="Times New Roman" w:hAnsi="Consolas" w:cs="Times New Roman"/>
+          <w:color w:val="CE9178"/>
+          <w:sz w:val="21"/>
+          <w:szCs w:val="21"/>
+          <w:lang w:eastAsia="es-AR"/>
+        </w:rPr>
+        <w:t>haciendo"</w:t>
+      </w:r>
+      <w:r>
+        <w:rPr>
+          <w:rFonts w:ascii="Consolas" w:eastAsia="Times New Roman" w:hAnsi="Consolas" w:cs="Times New Roman"/>
+          <w:color w:val="D4D4D4"/>
+          <w:sz w:val="21"/>
+          <w:szCs w:val="21"/>
+          <w:lang w:eastAsia="es-AR"/>
+        </w:rPr>
+        <w:t>,</w:t>
+      </w:r>
+      <w:r>
+        <w:rPr>
+          <w:rFonts w:ascii="Consolas" w:eastAsia="Times New Roman" w:hAnsi="Consolas" w:cs="Times New Roman"/>
+          <w:color w:val="CE9178"/>
+          <w:sz w:val="21"/>
+          <w:szCs w:val="21"/>
+          <w:lang w:eastAsia="es-AR"/>
+        </w:rPr>
+        <w:t>"cosas"</w:t>
+      </w:r>
+      <w:r>
+        <w:rPr>
+          <w:rFonts w:ascii="Consolas" w:eastAsia="Times New Roman" w:hAnsi="Consolas" w:cs="Times New Roman"/>
+          <w:color w:val="D4D4D4"/>
+          <w:sz w:val="21"/>
+          <w:szCs w:val="21"/>
+          <w:lang w:eastAsia="es-AR"/>
+        </w:rPr>
+        <w:t>,</w:t>
+      </w:r>
+      <w:r>
+        <w:rPr>
+          <w:rFonts w:ascii="Consolas" w:eastAsia="Times New Roman" w:hAnsi="Consolas" w:cs="Times New Roman"/>
+          <w:color w:val="CE9178"/>
+          <w:sz w:val="21"/>
+          <w:szCs w:val="21"/>
+          <w:lang w:eastAsia="es-AR"/>
+        </w:rPr>
+        <w:t>"raras"</w:t>
+      </w:r>
+      <w:r>
+        <w:rPr>
+          <w:rFonts w:ascii="Consolas" w:eastAsia="Times New Roman" w:hAnsi="Consolas" w:cs="Times New Roman"/>
+          <w:color w:val="D4D4D4"/>
+          <w:sz w:val="21"/>
+          <w:szCs w:val="21"/>
+          <w:lang w:eastAsia="es-AR"/>
+        </w:rPr>
+        <w:t>,</w:t>
+      </w:r>
+      <w:r>
+        <w:rPr>
+          <w:rFonts w:ascii="Consolas" w:eastAsia="Times New Roman" w:hAnsi="Consolas" w:cs="Times New Roman"/>
+          <w:color w:val="CE9178"/>
+          <w:sz w:val="21"/>
+          <w:szCs w:val="21"/>
+          <w:lang w:eastAsia="es-AR"/>
+        </w:rPr>
+        <w:t>"sin"</w:t>
+      </w:r>
+      <w:r>
+        <w:rPr>
+          <w:rFonts w:ascii="Consolas" w:eastAsia="Times New Roman" w:hAnsi="Consolas" w:cs="Times New Roman"/>
+          <w:color w:val="D4D4D4"/>
+          <w:sz w:val="21"/>
+          <w:szCs w:val="21"/>
+          <w:lang w:eastAsia="es-AR"/>
+        </w:rPr>
+        <w:t>,</w:t>
+      </w:r>
+      <w:r>
+        <w:rPr>
+          <w:rFonts w:ascii="Consolas" w:eastAsia="Times New Roman" w:hAnsi="Consolas" w:cs="Times New Roman"/>
+          <w:color w:val="CE9178"/>
+          <w:sz w:val="21"/>
+          <w:szCs w:val="21"/>
+          <w:lang w:eastAsia="es-AR"/>
+        </w:rPr>
+        <w:t>"pensar</w:t>
+      </w:r>
+      <w:proofErr w:type="spellEnd"/>
+      <w:r>
+        <w:rPr>
+          <w:rFonts w:ascii="Consolas" w:eastAsia="Times New Roman" w:hAnsi="Consolas" w:cs="Times New Roman"/>
+          <w:color w:val="CE9178"/>
+          <w:sz w:val="21"/>
+          <w:szCs w:val="21"/>
+          <w:lang w:eastAsia="es-AR"/>
+        </w:rPr>
+        <w:t>"</w:t>
+      </w:r>
+      <w:r>
+        <w:rPr>
+          <w:rFonts w:ascii="Consolas" w:eastAsia="Times New Roman" w:hAnsi="Consolas" w:cs="Times New Roman"/>
+          <w:color w:val="D4D4D4"/>
+          <w:sz w:val="21"/>
+          <w:szCs w:val="21"/>
+          <w:lang w:eastAsia="es-AR"/>
+        </w:rPr>
+        <w:t>,]</w:t>
+      </w:r>
+    </w:p>
+    <w:p>
+      <w:pPr>
+        <w:shd w:val="clear" w:color="auto" w:fill="1E1E1E"/>
+        <w:spacing w:after="0" w:line="285" w:lineRule="atLeast"/>
+        <w:rPr>
+          <w:rFonts w:ascii="Consolas" w:eastAsia="Times New Roman" w:hAnsi="Consolas" w:cs="Times New Roman"/>
+          <w:color w:val="D4D4D4"/>
+          <w:sz w:val="21"/>
+          <w:szCs w:val="21"/>
+          <w:lang w:eastAsia="es-AR"/>
+        </w:rPr>
+      </w:pPr>
+      <w:proofErr w:type="spellStart"/>
+      <w:proofErr w:type="gramStart"/>
+      <w:r>
+        <w:rPr>
+          <w:rFonts w:ascii="Consolas" w:eastAsia="Times New Roman" w:hAnsi="Consolas" w:cs="Times New Roman"/>
+          <w:color w:val="D4D4D4"/>
+          <w:sz w:val="21"/>
+          <w:szCs w:val="21"/>
+          <w:lang w:eastAsia="es-AR"/>
+        </w:rPr>
+        <w:t>palabrasRepetidas</w:t>
+      </w:r>
+      <w:proofErr w:type="spellEnd"/>
+      <w:proofErr w:type="gramEnd"/>
+      <w:r>
+        <w:rPr>
+          <w:rFonts w:ascii="Consolas" w:eastAsia="Times New Roman" w:hAnsi="Consolas" w:cs="Times New Roman"/>
+          <w:color w:val="D4D4D4"/>
+          <w:sz w:val="21"/>
+          <w:szCs w:val="21"/>
+          <w:lang w:eastAsia="es-AR"/>
+        </w:rPr>
+        <w:t> = []</w:t>
+      </w:r>
+    </w:p>
+    <w:p>
+      <w:pPr>
+        <w:shd w:val="clear" w:color="auto" w:fill="1E1E1E"/>
+        <w:spacing w:after="240" w:line="285" w:lineRule="atLeast"/>
+        <w:rPr>
+          <w:rFonts w:ascii="Consolas" w:eastAsia="Times New Roman" w:hAnsi="Consolas" w:cs="Times New Roman"/>
+          <w:color w:val="D4D4D4"/>
+          <w:sz w:val="21"/>
+          <w:szCs w:val="21"/>
+          <w:lang w:eastAsia="es-AR"/>
+        </w:rPr>
+      </w:pPr>
+    </w:p>
+    <w:p>
+      <w:pPr>
+        <w:shd w:val="clear" w:color="auto" w:fill="1E1E1E"/>
+        <w:spacing w:after="0" w:line="285" w:lineRule="atLeast"/>
+        <w:rPr>
+          <w:rFonts w:ascii="Consolas" w:eastAsia="Times New Roman" w:hAnsi="Consolas" w:cs="Times New Roman"/>
+          <w:color w:val="D4D4D4"/>
+          <w:sz w:val="21"/>
+          <w:szCs w:val="21"/>
+          <w:lang w:eastAsia="es-AR"/>
+        </w:rPr>
+      </w:pPr>
+      <w:proofErr w:type="spellStart"/>
+      <w:proofErr w:type="gramStart"/>
+      <w:r>
+        <w:rPr>
+          <w:rFonts w:ascii="Consolas" w:eastAsia="Times New Roman" w:hAnsi="Consolas" w:cs="Times New Roman"/>
+          <w:color w:val="569CD6"/>
+          <w:sz w:val="21"/>
+          <w:szCs w:val="21"/>
+          <w:lang w:eastAsia="es-AR"/>
+        </w:rPr>
+        <w:t>def</w:t>
+      </w:r>
+      <w:proofErr w:type="spellEnd"/>
+      <w:proofErr w:type="gramEnd"/>
+      <w:r>
+        <w:rPr>
+          <w:rFonts w:ascii="Consolas" w:eastAsia="Times New Roman" w:hAnsi="Consolas" w:cs="Times New Roman"/>
+          <w:color w:val="D4D4D4"/>
+          <w:sz w:val="21"/>
+          <w:szCs w:val="21"/>
+          <w:lang w:eastAsia="es-AR"/>
+        </w:rPr>
+        <w:t> </w:t>
+      </w:r>
+      <w:r>
+        <w:rPr>
+          <w:rFonts w:ascii="Consolas" w:eastAsia="Times New Roman" w:hAnsi="Consolas" w:cs="Times New Roman"/>
+          <w:color w:val="DCDCAA"/>
+          <w:sz w:val="21"/>
+          <w:szCs w:val="21"/>
+          <w:lang w:eastAsia="es-AR"/>
+        </w:rPr>
+        <w:t>listas</w:t>
+      </w:r>
+      <w:r>
+        <w:rPr>
+          <w:rFonts w:ascii="Consolas" w:eastAsia="Times New Roman" w:hAnsi="Consolas" w:cs="Times New Roman"/>
+          <w:color w:val="D4D4D4"/>
+          <w:sz w:val="21"/>
+          <w:szCs w:val="21"/>
+          <w:lang w:eastAsia="es-AR"/>
+        </w:rPr>
+        <w:t>(</w:t>
+      </w:r>
+      <w:r>
+        <w:rPr>
+          <w:rFonts w:ascii="Consolas" w:eastAsia="Times New Roman" w:hAnsi="Consolas" w:cs="Times New Roman"/>
+          <w:color w:val="9CDCFE"/>
+          <w:sz w:val="21"/>
+          <w:szCs w:val="21"/>
+          <w:lang w:eastAsia="es-AR"/>
+        </w:rPr>
+        <w:t>a</w:t>
+      </w:r>
+      <w:r>
+        <w:rPr>
+          <w:rFonts w:ascii="Consolas" w:eastAsia="Times New Roman" w:hAnsi="Consolas" w:cs="Times New Roman"/>
+          <w:color w:val="D4D4D4"/>
+          <w:sz w:val="21"/>
+          <w:szCs w:val="21"/>
+          <w:lang w:eastAsia="es-AR"/>
+        </w:rPr>
+        <w:t>, </w:t>
+      </w:r>
+      <w:r>
+        <w:rPr>
+          <w:rFonts w:ascii="Consolas" w:eastAsia="Times New Roman" w:hAnsi="Consolas" w:cs="Times New Roman"/>
+          <w:color w:val="9CDCFE"/>
+          <w:sz w:val="21"/>
+          <w:szCs w:val="21"/>
+          <w:lang w:eastAsia="es-AR"/>
+        </w:rPr>
+        <w:t>b</w:t>
+      </w:r>
+      <w:r>
+        <w:rPr>
+          <w:rFonts w:ascii="Consolas" w:eastAsia="Times New Roman" w:hAnsi="Consolas" w:cs="Times New Roman"/>
+          <w:color w:val="D4D4D4"/>
+          <w:sz w:val="21"/>
+          <w:szCs w:val="21"/>
+          <w:lang w:eastAsia="es-AR"/>
+        </w:rPr>
+        <w:t>):</w:t>
+      </w:r>
+    </w:p>
+    <w:p>
+      <w:pPr>
+        <w:shd w:val="clear" w:color="auto" w:fill="1E1E1E"/>
+        <w:spacing w:after="0" w:line="285" w:lineRule="atLeast"/>
+        <w:rPr>
+          <w:rFonts w:ascii="Consolas" w:eastAsia="Times New Roman" w:hAnsi="Consolas" w:cs="Times New Roman"/>
+          <w:color w:val="D4D4D4"/>
+          <w:sz w:val="21"/>
+          <w:szCs w:val="21"/>
+          <w:lang w:eastAsia="es-AR"/>
+        </w:rPr>
+      </w:pPr>
+      <w:r>
+        <w:rPr>
+          <w:rFonts w:ascii="Consolas" w:eastAsia="Times New Roman" w:hAnsi="Consolas" w:cs="Times New Roman"/>
+          <w:color w:val="D4D4D4"/>
+          <w:sz w:val="21"/>
+          <w:szCs w:val="21"/>
+          <w:lang w:eastAsia="es-AR"/>
+        </w:rPr>
+        <w:t>    </w:t>
+      </w:r>
+    </w:p>
+    <w:p>
+      <w:pPr>
+        <w:shd w:val="clear" w:color="auto" w:fill="1E1E1E"/>
+        <w:spacing w:after="0" w:line="285" w:lineRule="atLeast"/>
+        <w:rPr>
+          <w:rFonts w:ascii="Consolas" w:eastAsia="Times New Roman" w:hAnsi="Consolas" w:cs="Times New Roman"/>
+          <w:color w:val="D4D4D4"/>
+          <w:sz w:val="21"/>
+          <w:szCs w:val="21"/>
+          <w:lang w:eastAsia="es-AR"/>
+        </w:rPr>
+      </w:pPr>
+      <w:r>
+        <w:rPr>
+          <w:rFonts w:ascii="Consolas" w:eastAsia="Times New Roman" w:hAnsi="Consolas" w:cs="Times New Roman"/>
+          <w:color w:val="D4D4D4"/>
+          <w:sz w:val="21"/>
+          <w:szCs w:val="21"/>
+          <w:lang w:eastAsia="es-AR"/>
+        </w:rPr>
+        <w:t>    </w:t>
+      </w:r>
+      <w:proofErr w:type="spellStart"/>
+      <w:proofErr w:type="gramStart"/>
+      <w:r>
+        <w:rPr>
+          <w:rFonts w:ascii="Consolas" w:eastAsia="Times New Roman" w:hAnsi="Consolas" w:cs="Times New Roman"/>
+          <w:color w:val="C586C0"/>
+          <w:sz w:val="21"/>
+          <w:szCs w:val="21"/>
+          <w:lang w:eastAsia="es-AR"/>
+        </w:rPr>
+        <w:t>for</w:t>
+      </w:r>
+      <w:proofErr w:type="spellEnd"/>
+      <w:proofErr w:type="gramEnd"/>
+      <w:r>
+        <w:rPr>
+          <w:rFonts w:ascii="Consolas" w:eastAsia="Times New Roman" w:hAnsi="Consolas" w:cs="Times New Roman"/>
+          <w:color w:val="D4D4D4"/>
+          <w:sz w:val="21"/>
+          <w:szCs w:val="21"/>
+          <w:lang w:eastAsia="es-AR"/>
+        </w:rPr>
+        <w:t> i </w:t>
+      </w:r>
+      <w:r>
+        <w:rPr>
+          <w:rFonts w:ascii="Consolas" w:eastAsia="Times New Roman" w:hAnsi="Consolas" w:cs="Times New Roman"/>
+          <w:color w:val="C586C0"/>
+          <w:sz w:val="21"/>
+          <w:szCs w:val="21"/>
+          <w:lang w:eastAsia="es-AR"/>
+        </w:rPr>
+        <w:t>in</w:t>
+      </w:r>
+      <w:r>
+        <w:rPr>
+          <w:rFonts w:ascii="Consolas" w:eastAsia="Times New Roman" w:hAnsi="Consolas" w:cs="Times New Roman"/>
+          <w:color w:val="D4D4D4"/>
+          <w:sz w:val="21"/>
+          <w:szCs w:val="21"/>
+          <w:lang w:eastAsia="es-AR"/>
+        </w:rPr>
+        <w:t> a:</w:t>
+      </w:r>
+    </w:p>
+    <w:p>
+      <w:pPr>
+        <w:shd w:val="clear" w:color="auto" w:fill="1E1E1E"/>
+        <w:spacing w:after="0" w:line="285" w:lineRule="atLeast"/>
+        <w:rPr>
+          <w:rFonts w:ascii="Consolas" w:eastAsia="Times New Roman" w:hAnsi="Consolas" w:cs="Times New Roman"/>
+          <w:color w:val="D4D4D4"/>
+          <w:sz w:val="21"/>
+          <w:szCs w:val="21"/>
+          <w:lang w:eastAsia="es-AR"/>
+        </w:rPr>
+      </w:pPr>
+      <w:r>
+        <w:rPr>
+          <w:rFonts w:ascii="Consolas" w:eastAsia="Times New Roman" w:hAnsi="Consolas" w:cs="Times New Roman"/>
+          <w:color w:val="D4D4D4"/>
+          <w:sz w:val="21"/>
+          <w:szCs w:val="21"/>
+          <w:lang w:eastAsia="es-AR"/>
+        </w:rPr>
+        <w:t>        </w:t>
+      </w:r>
+      <w:proofErr w:type="spellStart"/>
+      <w:proofErr w:type="gramStart"/>
+      <w:r>
+        <w:rPr>
+          <w:rFonts w:ascii="Consolas" w:eastAsia="Times New Roman" w:hAnsi="Consolas" w:cs="Times New Roman"/>
+          <w:color w:val="C586C0"/>
+          <w:sz w:val="21"/>
+          <w:szCs w:val="21"/>
+          <w:lang w:eastAsia="es-AR"/>
+        </w:rPr>
+        <w:t>if</w:t>
+      </w:r>
+      <w:proofErr w:type="spellEnd"/>
+      <w:proofErr w:type="gramEnd"/>
+      <w:r>
+        <w:rPr>
+          <w:rFonts w:ascii="Consolas" w:eastAsia="Times New Roman" w:hAnsi="Consolas" w:cs="Times New Roman"/>
+          <w:color w:val="D4D4D4"/>
+          <w:sz w:val="21"/>
+          <w:szCs w:val="21"/>
+          <w:lang w:eastAsia="es-AR"/>
+        </w:rPr>
+        <w:t> (i </w:t>
+      </w:r>
+      <w:proofErr w:type="spellStart"/>
+      <w:r>
+        <w:rPr>
+          <w:rFonts w:ascii="Consolas" w:eastAsia="Times New Roman" w:hAnsi="Consolas" w:cs="Times New Roman"/>
+          <w:color w:val="569CD6"/>
+          <w:sz w:val="21"/>
+          <w:szCs w:val="21"/>
+          <w:lang w:eastAsia="es-AR"/>
+        </w:rPr>
+        <w:t>not</w:t>
+      </w:r>
+      <w:proofErr w:type="spellEnd"/>
+      <w:r>
+        <w:rPr>
+          <w:rFonts w:ascii="Consolas" w:eastAsia="Times New Roman" w:hAnsi="Consolas" w:cs="Times New Roman"/>
+          <w:color w:val="D4D4D4"/>
+          <w:sz w:val="21"/>
+          <w:szCs w:val="21"/>
+          <w:lang w:eastAsia="es-AR"/>
+        </w:rPr>
+        <w:t> </w:t>
+      </w:r>
+      <w:r>
+        <w:rPr>
+          <w:rFonts w:ascii="Consolas" w:eastAsia="Times New Roman" w:hAnsi="Consolas" w:cs="Times New Roman"/>
+          <w:color w:val="569CD6"/>
+          <w:sz w:val="21"/>
+          <w:szCs w:val="21"/>
+          <w:lang w:eastAsia="es-AR"/>
+        </w:rPr>
+        <w:t>in</w:t>
+      </w:r>
+      <w:r>
+        <w:rPr>
+          <w:rFonts w:ascii="Consolas" w:eastAsia="Times New Roman" w:hAnsi="Consolas" w:cs="Times New Roman"/>
+          <w:color w:val="D4D4D4"/>
+          <w:sz w:val="21"/>
+          <w:szCs w:val="21"/>
+          <w:lang w:eastAsia="es-AR"/>
+        </w:rPr>
+        <w:t> </w:t>
+      </w:r>
+      <w:proofErr w:type="spellStart"/>
+      <w:r>
+        <w:rPr>
+          <w:rFonts w:ascii="Consolas" w:eastAsia="Times New Roman" w:hAnsi="Consolas" w:cs="Times New Roman"/>
+          <w:color w:val="D4D4D4"/>
+          <w:sz w:val="21"/>
+          <w:szCs w:val="21"/>
+          <w:lang w:eastAsia="es-AR"/>
+        </w:rPr>
+        <w:t>palabrasRepetidas</w:t>
+      </w:r>
+      <w:proofErr w:type="spellEnd"/>
+      <w:r>
+        <w:rPr>
+          <w:rFonts w:ascii="Consolas" w:eastAsia="Times New Roman" w:hAnsi="Consolas" w:cs="Times New Roman"/>
+          <w:color w:val="D4D4D4"/>
+          <w:sz w:val="21"/>
+          <w:szCs w:val="21"/>
+          <w:lang w:eastAsia="es-AR"/>
+        </w:rPr>
+        <w:t>) </w:t>
+      </w:r>
+      <w:r>
+        <w:rPr>
+          <w:rFonts w:ascii="Consolas" w:eastAsia="Times New Roman" w:hAnsi="Consolas" w:cs="Times New Roman"/>
+          <w:color w:val="569CD6"/>
+          <w:sz w:val="21"/>
+          <w:szCs w:val="21"/>
+          <w:lang w:eastAsia="es-AR"/>
+        </w:rPr>
+        <w:t>and</w:t>
+      </w:r>
+      <w:r>
+        <w:rPr>
+          <w:rFonts w:ascii="Consolas" w:eastAsia="Times New Roman" w:hAnsi="Consolas" w:cs="Times New Roman"/>
+          <w:color w:val="D4D4D4"/>
+          <w:sz w:val="21"/>
+          <w:szCs w:val="21"/>
+          <w:lang w:eastAsia="es-AR"/>
+        </w:rPr>
+        <w:t> (i </w:t>
+      </w:r>
+      <w:r>
+        <w:rPr>
+          <w:rFonts w:ascii="Consolas" w:eastAsia="Times New Roman" w:hAnsi="Consolas" w:cs="Times New Roman"/>
+          <w:color w:val="569CD6"/>
+          <w:sz w:val="21"/>
+          <w:szCs w:val="21"/>
+          <w:lang w:eastAsia="es-AR"/>
+        </w:rPr>
+        <w:t>in</w:t>
+      </w:r>
+      <w:r>
+        <w:rPr>
+          <w:rFonts w:ascii="Consolas" w:eastAsia="Times New Roman" w:hAnsi="Consolas" w:cs="Times New Roman"/>
+          <w:color w:val="D4D4D4"/>
+          <w:sz w:val="21"/>
+          <w:szCs w:val="21"/>
+          <w:lang w:eastAsia="es-AR"/>
+        </w:rPr>
+        <w:t> b):</w:t>
+      </w:r>
+    </w:p>
+    <w:p>
+      <w:pPr>
+        <w:shd w:val="clear" w:color="auto" w:fill="1E1E1E"/>
+        <w:spacing w:after="0" w:line="285" w:lineRule="atLeast"/>
+        <w:rPr>
+          <w:rFonts w:ascii="Consolas" w:eastAsia="Times New Roman" w:hAnsi="Consolas" w:cs="Times New Roman"/>
+          <w:color w:val="D4D4D4"/>
+          <w:sz w:val="21"/>
+          <w:szCs w:val="21"/>
+          <w:lang w:eastAsia="es-AR"/>
+        </w:rPr>
+      </w:pPr>
+      <w:r>
+        <w:rPr>
+          <w:rFonts w:ascii="Consolas" w:eastAsia="Times New Roman" w:hAnsi="Consolas" w:cs="Times New Roman"/>
+          <w:color w:val="D4D4D4"/>
+          <w:sz w:val="21"/>
+          <w:szCs w:val="21"/>
+          <w:lang w:eastAsia="es-AR"/>
+        </w:rPr>
+        <w:t>            </w:t>
+      </w:r>
+      <w:proofErr w:type="spellStart"/>
+      <w:proofErr w:type="gramStart"/>
+      <w:r>
+        <w:rPr>
+          <w:rFonts w:ascii="Consolas" w:eastAsia="Times New Roman" w:hAnsi="Consolas" w:cs="Times New Roman"/>
+          <w:color w:val="D4D4D4"/>
+          <w:sz w:val="21"/>
+          <w:szCs w:val="21"/>
+          <w:lang w:eastAsia="es-AR"/>
+        </w:rPr>
+        <w:t>palabrasRepetidas.append</w:t>
+      </w:r>
+      <w:proofErr w:type="spellEnd"/>
+      <w:r>
+        <w:rPr>
+          <w:rFonts w:ascii="Consolas" w:eastAsia="Times New Roman" w:hAnsi="Consolas" w:cs="Times New Roman"/>
+          <w:color w:val="D4D4D4"/>
+          <w:sz w:val="21"/>
+          <w:szCs w:val="21"/>
+          <w:lang w:eastAsia="es-AR"/>
+        </w:rPr>
+        <w:t>(</w:t>
+      </w:r>
+      <w:proofErr w:type="gramEnd"/>
+      <w:r>
+        <w:rPr>
+          <w:rFonts w:ascii="Consolas" w:eastAsia="Times New Roman" w:hAnsi="Consolas" w:cs="Times New Roman"/>
+          <w:color w:val="D4D4D4"/>
+          <w:sz w:val="21"/>
+          <w:szCs w:val="21"/>
+          <w:lang w:eastAsia="es-AR"/>
+        </w:rPr>
+        <w:t>i)</w:t>
+      </w:r>
+    </w:p>
+    <w:p>
+      <w:pPr>
+        <w:shd w:val="clear" w:color="auto" w:fill="1E1E1E"/>
+        <w:spacing w:after="0" w:line="285" w:lineRule="atLeast"/>
+        <w:rPr>
+          <w:rFonts w:ascii="Consolas" w:eastAsia="Times New Roman" w:hAnsi="Consolas" w:cs="Times New Roman"/>
+          <w:color w:val="D4D4D4"/>
+          <w:sz w:val="21"/>
+          <w:szCs w:val="21"/>
+          <w:lang w:eastAsia="es-AR"/>
+        </w:rPr>
+      </w:pPr>
+      <w:r>
+        <w:rPr>
+          <w:rFonts w:ascii="Consolas" w:eastAsia="Times New Roman" w:hAnsi="Consolas" w:cs="Times New Roman"/>
+          <w:color w:val="D4D4D4"/>
+          <w:sz w:val="21"/>
+          <w:szCs w:val="21"/>
+          <w:lang w:eastAsia="es-AR"/>
+        </w:rPr>
+        <w:t>    </w:t>
+      </w:r>
+      <w:proofErr w:type="spellStart"/>
+      <w:proofErr w:type="gramStart"/>
+      <w:r>
+        <w:rPr>
+          <w:rFonts w:ascii="Consolas" w:eastAsia="Times New Roman" w:hAnsi="Consolas" w:cs="Times New Roman"/>
+          <w:color w:val="C586C0"/>
+          <w:sz w:val="21"/>
+          <w:szCs w:val="21"/>
+          <w:lang w:eastAsia="es-AR"/>
+        </w:rPr>
+        <w:t>return</w:t>
+      </w:r>
+      <w:proofErr w:type="spellEnd"/>
+      <w:proofErr w:type="gramEnd"/>
+      <w:r>
+        <w:rPr>
+          <w:rFonts w:ascii="Consolas" w:eastAsia="Times New Roman" w:hAnsi="Consolas" w:cs="Times New Roman"/>
+          <w:color w:val="D4D4D4"/>
+          <w:sz w:val="21"/>
+          <w:szCs w:val="21"/>
+          <w:lang w:eastAsia="es-AR"/>
+        </w:rPr>
+        <w:t> </w:t>
+      </w:r>
+      <w:proofErr w:type="spellStart"/>
+      <w:r>
+        <w:rPr>
+          <w:rFonts w:ascii="Consolas" w:eastAsia="Times New Roman" w:hAnsi="Consolas" w:cs="Times New Roman"/>
+          <w:color w:val="D4D4D4"/>
+          <w:sz w:val="21"/>
+          <w:szCs w:val="21"/>
+          <w:lang w:eastAsia="es-AR"/>
+        </w:rPr>
+        <w:t>palabrasRepetidas</w:t>
+      </w:r>
+      <w:proofErr w:type="spellEnd"/>
+    </w:p>
+    <w:p>
+      <w:pPr>
+        <w:shd w:val="clear" w:color="auto" w:fill="1E1E1E"/>
+        <w:spacing w:after="0" w:line="285" w:lineRule="atLeast"/>
+        <w:rPr>
+          <w:rFonts w:ascii="Consolas" w:eastAsia="Times New Roman" w:hAnsi="Consolas" w:cs="Times New Roman"/>
+          <w:color w:val="D4D4D4"/>
+          <w:sz w:val="21"/>
+          <w:szCs w:val="21"/>
+          <w:lang w:eastAsia="es-AR"/>
+        </w:rPr>
+      </w:pPr>
+    </w:p>
+    <w:p>
+      <w:pPr>
+        <w:shd w:val="clear" w:color="auto" w:fill="1E1E1E"/>
+        <w:spacing w:after="0" w:line="285" w:lineRule="atLeast"/>
+        <w:rPr>
+          <w:rFonts w:ascii="Consolas" w:eastAsia="Times New Roman" w:hAnsi="Consolas" w:cs="Times New Roman"/>
+          <w:color w:val="D4D4D4"/>
+          <w:sz w:val="21"/>
+          <w:szCs w:val="21"/>
+          <w:lang w:eastAsia="es-AR"/>
+        </w:rPr>
+      </w:pPr>
+      <w:proofErr w:type="spellStart"/>
+      <w:proofErr w:type="gramStart"/>
+      <w:r>
+        <w:rPr>
+          <w:rFonts w:ascii="Consolas" w:eastAsia="Times New Roman" w:hAnsi="Consolas" w:cs="Times New Roman"/>
+          <w:color w:val="D4D4D4"/>
+          <w:sz w:val="21"/>
+          <w:szCs w:val="21"/>
+          <w:lang w:eastAsia="es-AR"/>
+        </w:rPr>
+        <w:lastRenderedPageBreak/>
+        <w:t>resultadoBusqueda</w:t>
+      </w:r>
+      <w:proofErr w:type="spellEnd"/>
+      <w:proofErr w:type="gramEnd"/>
+      <w:r>
+        <w:rPr>
+          <w:rFonts w:ascii="Consolas" w:eastAsia="Times New Roman" w:hAnsi="Consolas" w:cs="Times New Roman"/>
+          <w:color w:val="D4D4D4"/>
+          <w:sz w:val="21"/>
+          <w:szCs w:val="21"/>
+          <w:lang w:eastAsia="es-AR"/>
+        </w:rPr>
+        <w:t> = listas(</w:t>
+      </w:r>
+      <w:proofErr w:type="spellStart"/>
+      <w:r>
+        <w:rPr>
+          <w:rFonts w:ascii="Consolas" w:eastAsia="Times New Roman" w:hAnsi="Consolas" w:cs="Times New Roman"/>
+          <w:color w:val="D4D4D4"/>
+          <w:sz w:val="21"/>
+          <w:szCs w:val="21"/>
+          <w:lang w:eastAsia="es-AR"/>
+        </w:rPr>
+        <w:t>listaUno</w:t>
+      </w:r>
+      <w:proofErr w:type="spellEnd"/>
+      <w:r>
+        <w:rPr>
+          <w:rFonts w:ascii="Consolas" w:eastAsia="Times New Roman" w:hAnsi="Consolas" w:cs="Times New Roman"/>
+          <w:color w:val="D4D4D4"/>
+          <w:sz w:val="21"/>
+          <w:szCs w:val="21"/>
+          <w:lang w:eastAsia="es-AR"/>
+        </w:rPr>
+        <w:t>, </w:t>
+      </w:r>
+      <w:proofErr w:type="spellStart"/>
+      <w:r>
+        <w:rPr>
+          <w:rFonts w:ascii="Consolas" w:eastAsia="Times New Roman" w:hAnsi="Consolas" w:cs="Times New Roman"/>
+          <w:color w:val="D4D4D4"/>
+          <w:sz w:val="21"/>
+          <w:szCs w:val="21"/>
+          <w:lang w:eastAsia="es-AR"/>
+        </w:rPr>
+        <w:t>listaDos</w:t>
+      </w:r>
+      <w:proofErr w:type="spellEnd"/>
+      <w:r>
+        <w:rPr>
+          <w:rFonts w:ascii="Consolas" w:eastAsia="Times New Roman" w:hAnsi="Consolas" w:cs="Times New Roman"/>
+          <w:color w:val="D4D4D4"/>
+          <w:sz w:val="21"/>
+          <w:szCs w:val="21"/>
+          <w:lang w:eastAsia="es-AR"/>
+        </w:rPr>
+        <w:t>)</w:t>
+      </w:r>
+    </w:p>
+    <w:p>
+      <w:pPr>
+        <w:shd w:val="clear" w:color="auto" w:fill="1E1E1E"/>
+        <w:spacing w:after="0" w:line="285" w:lineRule="atLeast"/>
+        <w:rPr>
+          <w:rFonts w:ascii="Consolas" w:eastAsia="Times New Roman" w:hAnsi="Consolas" w:cs="Times New Roman"/>
+          <w:color w:val="D4D4D4"/>
+          <w:sz w:val="21"/>
+          <w:szCs w:val="21"/>
+          <w:lang w:eastAsia="es-AR"/>
+        </w:rPr>
+      </w:pPr>
+      <w:proofErr w:type="spellStart"/>
+      <w:proofErr w:type="gramStart"/>
+      <w:r>
+        <w:rPr>
+          <w:rFonts w:ascii="Consolas" w:eastAsia="Times New Roman" w:hAnsi="Consolas" w:cs="Times New Roman"/>
+          <w:color w:val="DCDCAA"/>
+          <w:sz w:val="21"/>
+          <w:szCs w:val="21"/>
+          <w:lang w:eastAsia="es-AR"/>
+        </w:rPr>
+        <w:t>print</w:t>
+      </w:r>
+      <w:proofErr w:type="spellEnd"/>
+      <w:r>
+        <w:rPr>
+          <w:rFonts w:ascii="Consolas" w:eastAsia="Times New Roman" w:hAnsi="Consolas" w:cs="Times New Roman"/>
+          <w:color w:val="D4D4D4"/>
+          <w:sz w:val="21"/>
+          <w:szCs w:val="21"/>
+          <w:lang w:eastAsia="es-AR"/>
+        </w:rPr>
+        <w:t>(</w:t>
+      </w:r>
+      <w:proofErr w:type="spellStart"/>
+      <w:proofErr w:type="gramEnd"/>
+      <w:r>
+        <w:rPr>
+          <w:rFonts w:ascii="Consolas" w:eastAsia="Times New Roman" w:hAnsi="Consolas" w:cs="Times New Roman"/>
+          <w:color w:val="D4D4D4"/>
+          <w:sz w:val="21"/>
+          <w:szCs w:val="21"/>
+          <w:lang w:eastAsia="es-AR"/>
+        </w:rPr>
+        <w:t>resultadoBusqueda</w:t>
+      </w:r>
+      <w:proofErr w:type="spellEnd"/>
+      <w:r>
+        <w:rPr>
+          <w:rFonts w:ascii="Consolas" w:eastAsia="Times New Roman" w:hAnsi="Consolas" w:cs="Times New Roman"/>
+          <w:color w:val="D4D4D4"/>
+          <w:sz w:val="21"/>
+          <w:szCs w:val="21"/>
+          <w:lang w:eastAsia="es-AR"/>
+        </w:rPr>
+        <w:t>) </w:t>
+      </w:r>
+    </w:p>
+    <w:p>
+      <w:pPr>
+        <w:shd w:val="clear" w:color="auto" w:fill="1E1E1E"/>
+        <w:spacing w:after="0" w:line="285" w:lineRule="atLeast"/>
+        <w:rPr>
+          <w:rFonts w:ascii="Consolas" w:eastAsia="Times New Roman" w:hAnsi="Consolas" w:cs="Times New Roman"/>
+          <w:color w:val="D4D4D4"/>
+          <w:sz w:val="21"/>
+          <w:szCs w:val="21"/>
+          <w:lang w:eastAsia="es-AR"/>
+        </w:rPr>
+      </w:pPr>
+    </w:p>
+    <w:p>
+      <w:pPr>
         <w:rPr>
           <w:rFonts w:ascii="Arial" w:hAnsi="Arial" w:cs="Arial"/>
           <w:color w:val="202124"/>
@@ -1090,6 +2133,8 @@
           <w:shd w:val="clear" w:color="auto" w:fill="FFFFFF"/>
         </w:rPr>
       </w:pPr>
+      <w:bookmarkStart w:id="0" w:name="_GoBack"/>
+      <w:bookmarkEnd w:id="0"/>
     </w:p>
     <w:p>
       <w:pPr>
@@ -1366,7 +2411,6 @@
           <w:szCs w:val="21"/>
           <w:lang w:eastAsia="es-AR"/>
         </w:rPr>
-        <w:lastRenderedPageBreak/>
         <w:t>    </w:t>
       </w:r>
       <w:proofErr w:type="spellStart"/>

</xml_diff>